<commit_message>
backend: add item to basket
</commit_message>
<xml_diff>
--- a/docs/spec.docx
+++ b/docs/spec.docx
@@ -416,15 +416,7 @@
         <w:rPr>
           <w:rFonts w:ascii="Courier New" w:hAnsi="Courier New" w:cs="Courier New"/>
         </w:rPr>
-        <w:t>Действия в профайле: (изменение данных, заказ то</w:t>
-      </w:r>
-      <w:bookmarkStart w:id="0" w:name="_GoBack"/>
-      <w:bookmarkEnd w:id="0"/>
-      <w:r>
-        <w:rPr>
-          <w:rFonts w:ascii="Courier New" w:hAnsi="Courier New" w:cs="Courier New"/>
-        </w:rPr>
-        <w:t>вара)</w:t>
+        <w:t>Действия в профайле: (изменение данных, заказ товара)</w:t>
       </w:r>
     </w:p>
     <w:p>
@@ -1881,6 +1873,492 @@
         </w:rPr>
         <w:tab/>
       </w:r>
+    </w:p>
+    <w:p>
+      <w:pPr>
+        <w:rPr>
+          <w:rFonts w:ascii="Times New Roman" w:hAnsi="Times New Roman" w:cs="Times New Roman"/>
+          <w:sz w:val="24"/>
+          <w:szCs w:val="24"/>
+        </w:rPr>
+      </w:pPr>
+      <w:r>
+        <w:rPr>
+          <w:rFonts w:ascii="Times New Roman" w:hAnsi="Times New Roman" w:cs="Times New Roman"/>
+          <w:sz w:val="24"/>
+          <w:szCs w:val="24"/>
+        </w:rPr>
+        <w:br w:type="page"/>
+      </w:r>
+    </w:p>
+    <w:p>
+      <w:pPr>
+        <w:rPr>
+          <w:rFonts w:ascii="Times New Roman" w:hAnsi="Times New Roman" w:cs="Times New Roman"/>
+          <w:sz w:val="24"/>
+          <w:szCs w:val="24"/>
+          <w:lang w:val="en-US"/>
+        </w:rPr>
+      </w:pPr>
+      <w:r>
+        <w:rPr>
+          <w:rFonts w:ascii="Times New Roman" w:hAnsi="Times New Roman" w:cs="Times New Roman"/>
+          <w:sz w:val="24"/>
+          <w:szCs w:val="24"/>
+          <w:lang w:val="en-US"/>
+        </w:rPr>
+        <w:lastRenderedPageBreak/>
+        <w:t>User</w:t>
+      </w:r>
+    </w:p>
+    <w:p>
+      <w:pPr>
+        <w:rPr>
+          <w:rFonts w:ascii="Times New Roman" w:hAnsi="Times New Roman" w:cs="Times New Roman"/>
+          <w:sz w:val="24"/>
+          <w:szCs w:val="24"/>
+          <w:lang w:val="en-US"/>
+        </w:rPr>
+      </w:pPr>
+      <w:r>
+        <w:rPr>
+          <w:rFonts w:ascii="Times New Roman" w:hAnsi="Times New Roman" w:cs="Times New Roman"/>
+          <w:sz w:val="24"/>
+          <w:szCs w:val="24"/>
+          <w:lang w:val="en-US"/>
+        </w:rPr>
+        <w:t>Backend:</w:t>
+      </w:r>
+    </w:p>
+    <w:p>
+      <w:pPr>
+        <w:pStyle w:val="a3"/>
+        <w:numPr>
+          <w:ilvl w:val="0"/>
+          <w:numId w:val="8"/>
+        </w:numPr>
+        <w:rPr>
+          <w:rFonts w:ascii="Times New Roman" w:hAnsi="Times New Roman" w:cs="Times New Roman"/>
+          <w:sz w:val="24"/>
+          <w:szCs w:val="24"/>
+          <w:highlight w:val="green"/>
+          <w:lang w:val="en-US"/>
+        </w:rPr>
+      </w:pPr>
+      <w:r>
+        <w:rPr>
+          <w:rFonts w:ascii="Times New Roman" w:hAnsi="Times New Roman" w:cs="Times New Roman"/>
+          <w:sz w:val="24"/>
+          <w:szCs w:val="24"/>
+          <w:highlight w:val="green"/>
+        </w:rPr>
+        <w:t>Авторизация</w:t>
+      </w:r>
+    </w:p>
+    <w:p>
+      <w:pPr>
+        <w:pStyle w:val="a3"/>
+        <w:numPr>
+          <w:ilvl w:val="0"/>
+          <w:numId w:val="8"/>
+        </w:numPr>
+        <w:rPr>
+          <w:rFonts w:ascii="Times New Roman" w:hAnsi="Times New Roman" w:cs="Times New Roman"/>
+          <w:sz w:val="24"/>
+          <w:szCs w:val="24"/>
+          <w:highlight w:val="green"/>
+          <w:lang w:val="en-US"/>
+        </w:rPr>
+      </w:pPr>
+      <w:r>
+        <w:rPr>
+          <w:rFonts w:ascii="Times New Roman" w:hAnsi="Times New Roman" w:cs="Times New Roman"/>
+          <w:sz w:val="24"/>
+          <w:szCs w:val="24"/>
+          <w:highlight w:val="green"/>
+        </w:rPr>
+        <w:t>Регистрация</w:t>
+      </w:r>
+    </w:p>
+    <w:p>
+      <w:pPr>
+        <w:pStyle w:val="a3"/>
+        <w:numPr>
+          <w:ilvl w:val="0"/>
+          <w:numId w:val="8"/>
+        </w:numPr>
+        <w:rPr>
+          <w:rFonts w:ascii="Times New Roman" w:hAnsi="Times New Roman" w:cs="Times New Roman"/>
+          <w:sz w:val="24"/>
+          <w:szCs w:val="24"/>
+          <w:lang w:val="en-US"/>
+        </w:rPr>
+      </w:pPr>
+      <w:r>
+        <w:rPr>
+          <w:rFonts w:ascii="Times New Roman" w:hAnsi="Times New Roman" w:cs="Times New Roman"/>
+          <w:sz w:val="24"/>
+          <w:szCs w:val="24"/>
+        </w:rPr>
+        <w:t>Товары</w:t>
+      </w:r>
+    </w:p>
+    <w:p>
+      <w:pPr>
+        <w:pStyle w:val="a3"/>
+        <w:numPr>
+          <w:ilvl w:val="1"/>
+          <w:numId w:val="8"/>
+        </w:numPr>
+        <w:rPr>
+          <w:rFonts w:ascii="Times New Roman" w:hAnsi="Times New Roman" w:cs="Times New Roman"/>
+          <w:sz w:val="24"/>
+          <w:szCs w:val="24"/>
+          <w:highlight w:val="green"/>
+          <w:lang w:val="en-US"/>
+        </w:rPr>
+      </w:pPr>
+      <w:r>
+        <w:rPr>
+          <w:rFonts w:ascii="Times New Roman" w:hAnsi="Times New Roman" w:cs="Times New Roman"/>
+          <w:sz w:val="24"/>
+          <w:szCs w:val="24"/>
+          <w:highlight w:val="green"/>
+        </w:rPr>
+        <w:t>Просмотр товаров по категории</w:t>
+      </w:r>
+    </w:p>
+    <w:p>
+      <w:pPr>
+        <w:pStyle w:val="a3"/>
+        <w:numPr>
+          <w:ilvl w:val="1"/>
+          <w:numId w:val="8"/>
+        </w:numPr>
+        <w:rPr>
+          <w:rFonts w:ascii="Times New Roman" w:hAnsi="Times New Roman" w:cs="Times New Roman"/>
+          <w:sz w:val="24"/>
+          <w:szCs w:val="24"/>
+          <w:highlight w:val="green"/>
+          <w:lang w:val="en-US"/>
+        </w:rPr>
+      </w:pPr>
+      <w:r>
+        <w:rPr>
+          <w:rFonts w:ascii="Times New Roman" w:hAnsi="Times New Roman" w:cs="Times New Roman"/>
+          <w:sz w:val="24"/>
+          <w:szCs w:val="24"/>
+          <w:highlight w:val="green"/>
+        </w:rPr>
+        <w:t xml:space="preserve">Просмотр фото товара </w:t>
+      </w:r>
+    </w:p>
+    <w:p>
+      <w:pPr>
+        <w:pStyle w:val="a3"/>
+        <w:numPr>
+          <w:ilvl w:val="1"/>
+          <w:numId w:val="8"/>
+        </w:numPr>
+        <w:rPr>
+          <w:rFonts w:ascii="Times New Roman" w:hAnsi="Times New Roman" w:cs="Times New Roman"/>
+          <w:sz w:val="24"/>
+          <w:szCs w:val="24"/>
+          <w:lang w:val="en-US"/>
+        </w:rPr>
+      </w:pPr>
+      <w:r>
+        <w:rPr>
+          <w:rFonts w:ascii="Times New Roman" w:hAnsi="Times New Roman" w:cs="Times New Roman"/>
+          <w:sz w:val="24"/>
+          <w:szCs w:val="24"/>
+        </w:rPr>
+        <w:t>Добавление в корзину</w:t>
+      </w:r>
+      <w:bookmarkStart w:id="0" w:name="_GoBack"/>
+      <w:bookmarkEnd w:id="0"/>
+    </w:p>
+    <w:p>
+      <w:pPr>
+        <w:pStyle w:val="a3"/>
+        <w:numPr>
+          <w:ilvl w:val="0"/>
+          <w:numId w:val="8"/>
+        </w:numPr>
+        <w:rPr>
+          <w:rFonts w:ascii="Times New Roman" w:hAnsi="Times New Roman" w:cs="Times New Roman"/>
+          <w:sz w:val="24"/>
+          <w:szCs w:val="24"/>
+          <w:lang w:val="en-US"/>
+        </w:rPr>
+      </w:pPr>
+      <w:r>
+        <w:rPr>
+          <w:rFonts w:ascii="Times New Roman" w:hAnsi="Times New Roman" w:cs="Times New Roman"/>
+          <w:sz w:val="24"/>
+          <w:szCs w:val="24"/>
+        </w:rPr>
+        <w:t>Профиль</w:t>
+      </w:r>
+    </w:p>
+    <w:p>
+      <w:pPr>
+        <w:pStyle w:val="a3"/>
+        <w:numPr>
+          <w:ilvl w:val="1"/>
+          <w:numId w:val="8"/>
+        </w:numPr>
+        <w:rPr>
+          <w:rFonts w:ascii="Times New Roman" w:hAnsi="Times New Roman" w:cs="Times New Roman"/>
+          <w:sz w:val="24"/>
+          <w:szCs w:val="24"/>
+          <w:highlight w:val="green"/>
+          <w:lang w:val="en-US"/>
+        </w:rPr>
+      </w:pPr>
+      <w:r>
+        <w:rPr>
+          <w:rFonts w:ascii="Times New Roman" w:hAnsi="Times New Roman" w:cs="Times New Roman"/>
+          <w:sz w:val="24"/>
+          <w:szCs w:val="24"/>
+          <w:highlight w:val="green"/>
+        </w:rPr>
+        <w:t>Редактировать профиль</w:t>
+      </w:r>
+    </w:p>
+    <w:p>
+      <w:pPr>
+        <w:pStyle w:val="a3"/>
+        <w:numPr>
+          <w:ilvl w:val="1"/>
+          <w:numId w:val="8"/>
+        </w:numPr>
+        <w:rPr>
+          <w:rFonts w:ascii="Times New Roman" w:hAnsi="Times New Roman" w:cs="Times New Roman"/>
+          <w:sz w:val="24"/>
+          <w:szCs w:val="24"/>
+          <w:highlight w:val="green"/>
+          <w:lang w:val="en-US"/>
+        </w:rPr>
+      </w:pPr>
+      <w:r>
+        <w:rPr>
+          <w:rFonts w:ascii="Times New Roman" w:hAnsi="Times New Roman" w:cs="Times New Roman"/>
+          <w:sz w:val="24"/>
+          <w:szCs w:val="24"/>
+          <w:highlight w:val="green"/>
+        </w:rPr>
+        <w:t>Редактировать адрес доставки</w:t>
+      </w:r>
+    </w:p>
+    <w:p>
+      <w:pPr>
+        <w:pStyle w:val="a3"/>
+        <w:numPr>
+          <w:ilvl w:val="1"/>
+          <w:numId w:val="8"/>
+        </w:numPr>
+        <w:rPr>
+          <w:rFonts w:ascii="Times New Roman" w:hAnsi="Times New Roman" w:cs="Times New Roman"/>
+          <w:sz w:val="24"/>
+          <w:szCs w:val="24"/>
+          <w:highlight w:val="green"/>
+          <w:lang w:val="en-US"/>
+        </w:rPr>
+      </w:pPr>
+      <w:r>
+        <w:rPr>
+          <w:rFonts w:ascii="Times New Roman" w:hAnsi="Times New Roman" w:cs="Times New Roman"/>
+          <w:sz w:val="24"/>
+          <w:szCs w:val="24"/>
+          <w:highlight w:val="green"/>
+        </w:rPr>
+        <w:t>Удалить профиль</w:t>
+      </w:r>
+    </w:p>
+    <w:p>
+      <w:pPr>
+        <w:pStyle w:val="a3"/>
+        <w:numPr>
+          <w:ilvl w:val="0"/>
+          <w:numId w:val="8"/>
+        </w:numPr>
+        <w:rPr>
+          <w:rFonts w:ascii="Times New Roman" w:hAnsi="Times New Roman" w:cs="Times New Roman"/>
+          <w:sz w:val="24"/>
+          <w:szCs w:val="24"/>
+          <w:lang w:val="en-US"/>
+        </w:rPr>
+      </w:pPr>
+      <w:r>
+        <w:rPr>
+          <w:rFonts w:ascii="Times New Roman" w:hAnsi="Times New Roman" w:cs="Times New Roman"/>
+          <w:sz w:val="24"/>
+          <w:szCs w:val="24"/>
+        </w:rPr>
+        <w:t>Заказы</w:t>
+      </w:r>
+    </w:p>
+    <w:p>
+      <w:pPr>
+        <w:pStyle w:val="a3"/>
+        <w:numPr>
+          <w:ilvl w:val="1"/>
+          <w:numId w:val="8"/>
+        </w:numPr>
+        <w:rPr>
+          <w:rFonts w:ascii="Times New Roman" w:hAnsi="Times New Roman" w:cs="Times New Roman"/>
+          <w:sz w:val="24"/>
+          <w:szCs w:val="24"/>
+          <w:highlight w:val="green"/>
+          <w:lang w:val="en-US"/>
+        </w:rPr>
+      </w:pPr>
+      <w:r>
+        <w:rPr>
+          <w:rFonts w:ascii="Times New Roman" w:hAnsi="Times New Roman" w:cs="Times New Roman"/>
+          <w:sz w:val="24"/>
+          <w:szCs w:val="24"/>
+          <w:highlight w:val="green"/>
+        </w:rPr>
+        <w:t>Просмотр заказов</w:t>
+      </w:r>
+    </w:p>
+    <w:p>
+      <w:pPr>
+        <w:pStyle w:val="a3"/>
+        <w:numPr>
+          <w:ilvl w:val="1"/>
+          <w:numId w:val="8"/>
+        </w:numPr>
+        <w:rPr>
+          <w:rFonts w:ascii="Times New Roman" w:hAnsi="Times New Roman" w:cs="Times New Roman"/>
+          <w:sz w:val="24"/>
+          <w:szCs w:val="24"/>
+          <w:lang w:val="en-US"/>
+        </w:rPr>
+      </w:pPr>
+      <w:r>
+        <w:rPr>
+          <w:rFonts w:ascii="Times New Roman" w:hAnsi="Times New Roman" w:cs="Times New Roman"/>
+          <w:sz w:val="24"/>
+          <w:szCs w:val="24"/>
+        </w:rPr>
+        <w:t>Просмотр деталей заказа</w:t>
+      </w:r>
+    </w:p>
+    <w:p>
+      <w:pPr>
+        <w:pStyle w:val="a3"/>
+        <w:numPr>
+          <w:ilvl w:val="0"/>
+          <w:numId w:val="8"/>
+        </w:numPr>
+        <w:rPr>
+          <w:rFonts w:ascii="Times New Roman" w:hAnsi="Times New Roman" w:cs="Times New Roman"/>
+          <w:sz w:val="24"/>
+          <w:szCs w:val="24"/>
+          <w:lang w:val="en-US"/>
+        </w:rPr>
+      </w:pPr>
+      <w:r>
+        <w:rPr>
+          <w:rFonts w:ascii="Times New Roman" w:hAnsi="Times New Roman" w:cs="Times New Roman"/>
+          <w:sz w:val="24"/>
+          <w:szCs w:val="24"/>
+        </w:rPr>
+        <w:t>Корзина</w:t>
+      </w:r>
+    </w:p>
+    <w:p>
+      <w:pPr>
+        <w:pStyle w:val="a3"/>
+        <w:numPr>
+          <w:ilvl w:val="1"/>
+          <w:numId w:val="8"/>
+        </w:numPr>
+        <w:rPr>
+          <w:rFonts w:ascii="Times New Roman" w:hAnsi="Times New Roman" w:cs="Times New Roman"/>
+          <w:sz w:val="24"/>
+          <w:szCs w:val="24"/>
+          <w:lang w:val="en-US"/>
+        </w:rPr>
+      </w:pPr>
+      <w:r>
+        <w:rPr>
+          <w:rFonts w:ascii="Times New Roman" w:hAnsi="Times New Roman" w:cs="Times New Roman"/>
+          <w:sz w:val="24"/>
+          <w:szCs w:val="24"/>
+        </w:rPr>
+        <w:t>Просмотр товаров в корзине</w:t>
+      </w:r>
+    </w:p>
+    <w:p>
+      <w:pPr>
+        <w:pStyle w:val="a3"/>
+        <w:numPr>
+          <w:ilvl w:val="1"/>
+          <w:numId w:val="8"/>
+        </w:numPr>
+        <w:rPr>
+          <w:rFonts w:ascii="Times New Roman" w:hAnsi="Times New Roman" w:cs="Times New Roman"/>
+          <w:sz w:val="24"/>
+          <w:szCs w:val="24"/>
+          <w:lang w:val="en-US"/>
+        </w:rPr>
+      </w:pPr>
+      <w:r>
+        <w:rPr>
+          <w:rFonts w:ascii="Times New Roman" w:hAnsi="Times New Roman" w:cs="Times New Roman"/>
+          <w:sz w:val="24"/>
+          <w:szCs w:val="24"/>
+        </w:rPr>
+        <w:t>Удаление/ увеличение количества товаров</w:t>
+      </w:r>
+    </w:p>
+    <w:p>
+      <w:pPr>
+        <w:pStyle w:val="a3"/>
+        <w:numPr>
+          <w:ilvl w:val="1"/>
+          <w:numId w:val="8"/>
+        </w:numPr>
+        <w:rPr>
+          <w:rFonts w:ascii="Times New Roman" w:hAnsi="Times New Roman" w:cs="Times New Roman"/>
+          <w:sz w:val="24"/>
+          <w:szCs w:val="24"/>
+          <w:lang w:val="en-US"/>
+        </w:rPr>
+      </w:pPr>
+      <w:r>
+        <w:rPr>
+          <w:rFonts w:ascii="Times New Roman" w:hAnsi="Times New Roman" w:cs="Times New Roman"/>
+          <w:sz w:val="24"/>
+          <w:szCs w:val="24"/>
+        </w:rPr>
+        <w:t>Сформировать заказ</w:t>
+      </w:r>
+    </w:p>
+    <w:p>
+      <w:pPr>
+        <w:pStyle w:val="a3"/>
+        <w:ind w:left="792"/>
+        <w:rPr>
+          <w:rFonts w:ascii="Times New Roman" w:hAnsi="Times New Roman" w:cs="Times New Roman"/>
+          <w:sz w:val="24"/>
+          <w:szCs w:val="24"/>
+          <w:lang w:val="en-US"/>
+        </w:rPr>
+      </w:pPr>
+    </w:p>
+    <w:p>
+      <w:pPr>
+        <w:rPr>
+          <w:rFonts w:ascii="Times New Roman" w:hAnsi="Times New Roman" w:cs="Times New Roman"/>
+          <w:sz w:val="24"/>
+          <w:szCs w:val="24"/>
+        </w:rPr>
+      </w:pPr>
     </w:p>
     <w:p>
       <w:pPr>
@@ -1964,6 +2442,178 @@
     </w:lvl>
   </w:abstractNum>
   <w:abstractNum w:abstractNumId="1" w15:restartNumberingAfterBreak="0">
+    <w:nsid w:val="14942B74"/>
+    <w:multiLevelType w:val="multilevel"/>
+    <w:tmpl w:val="0419001F"/>
+    <w:lvl w:ilvl="0">
+      <w:start w:val="1"/>
+      <w:numFmt w:val="decimal"/>
+      <w:lvlText w:val="%1."/>
+      <w:lvlJc w:val="left"/>
+      <w:pPr>
+        <w:ind w:left="360" w:hanging="360"/>
+      </w:pPr>
+    </w:lvl>
+    <w:lvl w:ilvl="1">
+      <w:start w:val="1"/>
+      <w:numFmt w:val="decimal"/>
+      <w:lvlText w:val="%1.%2."/>
+      <w:lvlJc w:val="left"/>
+      <w:pPr>
+        <w:ind w:left="792" w:hanging="432"/>
+      </w:pPr>
+    </w:lvl>
+    <w:lvl w:ilvl="2">
+      <w:start w:val="1"/>
+      <w:numFmt w:val="decimal"/>
+      <w:lvlText w:val="%1.%2.%3."/>
+      <w:lvlJc w:val="left"/>
+      <w:pPr>
+        <w:ind w:left="1224" w:hanging="504"/>
+      </w:pPr>
+    </w:lvl>
+    <w:lvl w:ilvl="3">
+      <w:start w:val="1"/>
+      <w:numFmt w:val="decimal"/>
+      <w:lvlText w:val="%1.%2.%3.%4."/>
+      <w:lvlJc w:val="left"/>
+      <w:pPr>
+        <w:ind w:left="1728" w:hanging="648"/>
+      </w:pPr>
+    </w:lvl>
+    <w:lvl w:ilvl="4">
+      <w:start w:val="1"/>
+      <w:numFmt w:val="decimal"/>
+      <w:lvlText w:val="%1.%2.%3.%4.%5."/>
+      <w:lvlJc w:val="left"/>
+      <w:pPr>
+        <w:ind w:left="2232" w:hanging="792"/>
+      </w:pPr>
+    </w:lvl>
+    <w:lvl w:ilvl="5">
+      <w:start w:val="1"/>
+      <w:numFmt w:val="decimal"/>
+      <w:lvlText w:val="%1.%2.%3.%4.%5.%6."/>
+      <w:lvlJc w:val="left"/>
+      <w:pPr>
+        <w:ind w:left="2736" w:hanging="936"/>
+      </w:pPr>
+    </w:lvl>
+    <w:lvl w:ilvl="6">
+      <w:start w:val="1"/>
+      <w:numFmt w:val="decimal"/>
+      <w:lvlText w:val="%1.%2.%3.%4.%5.%6.%7."/>
+      <w:lvlJc w:val="left"/>
+      <w:pPr>
+        <w:ind w:left="3240" w:hanging="1080"/>
+      </w:pPr>
+    </w:lvl>
+    <w:lvl w:ilvl="7">
+      <w:start w:val="1"/>
+      <w:numFmt w:val="decimal"/>
+      <w:lvlText w:val="%1.%2.%3.%4.%5.%6.%7.%8."/>
+      <w:lvlJc w:val="left"/>
+      <w:pPr>
+        <w:ind w:left="3744" w:hanging="1224"/>
+      </w:pPr>
+    </w:lvl>
+    <w:lvl w:ilvl="8">
+      <w:start w:val="1"/>
+      <w:numFmt w:val="decimal"/>
+      <w:lvlText w:val="%1.%2.%3.%4.%5.%6.%7.%8.%9."/>
+      <w:lvlJc w:val="left"/>
+      <w:pPr>
+        <w:ind w:left="4320" w:hanging="1440"/>
+      </w:pPr>
+    </w:lvl>
+  </w:abstractNum>
+  <w:abstractNum w:abstractNumId="2" w15:restartNumberingAfterBreak="0">
+    <w:nsid w:val="162D60E3"/>
+    <w:multiLevelType w:val="multilevel"/>
+    <w:tmpl w:val="0419001F"/>
+    <w:lvl w:ilvl="0">
+      <w:start w:val="1"/>
+      <w:numFmt w:val="decimal"/>
+      <w:lvlText w:val="%1."/>
+      <w:lvlJc w:val="left"/>
+      <w:pPr>
+        <w:ind w:left="360" w:hanging="360"/>
+      </w:pPr>
+    </w:lvl>
+    <w:lvl w:ilvl="1">
+      <w:start w:val="1"/>
+      <w:numFmt w:val="decimal"/>
+      <w:lvlText w:val="%1.%2."/>
+      <w:lvlJc w:val="left"/>
+      <w:pPr>
+        <w:ind w:left="792" w:hanging="432"/>
+      </w:pPr>
+    </w:lvl>
+    <w:lvl w:ilvl="2">
+      <w:start w:val="1"/>
+      <w:numFmt w:val="decimal"/>
+      <w:lvlText w:val="%1.%2.%3."/>
+      <w:lvlJc w:val="left"/>
+      <w:pPr>
+        <w:ind w:left="1224" w:hanging="504"/>
+      </w:pPr>
+    </w:lvl>
+    <w:lvl w:ilvl="3">
+      <w:start w:val="1"/>
+      <w:numFmt w:val="decimal"/>
+      <w:lvlText w:val="%1.%2.%3.%4."/>
+      <w:lvlJc w:val="left"/>
+      <w:pPr>
+        <w:ind w:left="1728" w:hanging="648"/>
+      </w:pPr>
+    </w:lvl>
+    <w:lvl w:ilvl="4">
+      <w:start w:val="1"/>
+      <w:numFmt w:val="decimal"/>
+      <w:lvlText w:val="%1.%2.%3.%4.%5."/>
+      <w:lvlJc w:val="left"/>
+      <w:pPr>
+        <w:ind w:left="2232" w:hanging="792"/>
+      </w:pPr>
+    </w:lvl>
+    <w:lvl w:ilvl="5">
+      <w:start w:val="1"/>
+      <w:numFmt w:val="decimal"/>
+      <w:lvlText w:val="%1.%2.%3.%4.%5.%6."/>
+      <w:lvlJc w:val="left"/>
+      <w:pPr>
+        <w:ind w:left="2736" w:hanging="936"/>
+      </w:pPr>
+    </w:lvl>
+    <w:lvl w:ilvl="6">
+      <w:start w:val="1"/>
+      <w:numFmt w:val="decimal"/>
+      <w:lvlText w:val="%1.%2.%3.%4.%5.%6.%7."/>
+      <w:lvlJc w:val="left"/>
+      <w:pPr>
+        <w:ind w:left="3240" w:hanging="1080"/>
+      </w:pPr>
+    </w:lvl>
+    <w:lvl w:ilvl="7">
+      <w:start w:val="1"/>
+      <w:numFmt w:val="decimal"/>
+      <w:lvlText w:val="%1.%2.%3.%4.%5.%6.%7.%8."/>
+      <w:lvlJc w:val="left"/>
+      <w:pPr>
+        <w:ind w:left="3744" w:hanging="1224"/>
+      </w:pPr>
+    </w:lvl>
+    <w:lvl w:ilvl="8">
+      <w:start w:val="1"/>
+      <w:numFmt w:val="decimal"/>
+      <w:lvlText w:val="%1.%2.%3.%4.%5.%6.%7.%8.%9."/>
+      <w:lvlJc w:val="left"/>
+      <w:pPr>
+        <w:ind w:left="4320" w:hanging="1440"/>
+      </w:pPr>
+    </w:lvl>
+  </w:abstractNum>
+  <w:abstractNum w:abstractNumId="3" w15:restartNumberingAfterBreak="0">
     <w:nsid w:val="2C4761D6"/>
     <w:multiLevelType w:val="multilevel"/>
     <w:tmpl w:val="30D83E78"/>
@@ -2076,7 +2726,7 @@
       </w:rPr>
     </w:lvl>
   </w:abstractNum>
-  <w:abstractNum w:abstractNumId="2" w15:restartNumberingAfterBreak="0">
+  <w:abstractNum w:abstractNumId="4" w15:restartNumberingAfterBreak="0">
     <w:nsid w:val="2E245059"/>
     <w:multiLevelType w:val="hybridMultilevel"/>
     <w:tmpl w:val="62282B90"/>
@@ -2162,7 +2812,7 @@
       </w:pPr>
     </w:lvl>
   </w:abstractNum>
-  <w:abstractNum w:abstractNumId="3" w15:restartNumberingAfterBreak="0">
+  <w:abstractNum w:abstractNumId="5" w15:restartNumberingAfterBreak="0">
     <w:nsid w:val="4E460BD7"/>
     <w:multiLevelType w:val="multilevel"/>
     <w:tmpl w:val="BACA6086"/>
@@ -2280,7 +2930,7 @@
       </w:rPr>
     </w:lvl>
   </w:abstractNum>
-  <w:abstractNum w:abstractNumId="4" w15:restartNumberingAfterBreak="0">
+  <w:abstractNum w:abstractNumId="6" w15:restartNumberingAfterBreak="0">
     <w:nsid w:val="570821E6"/>
     <w:multiLevelType w:val="multilevel"/>
     <w:tmpl w:val="BACA6086"/>
@@ -2398,7 +3048,7 @@
       </w:rPr>
     </w:lvl>
   </w:abstractNum>
-  <w:abstractNum w:abstractNumId="5" w15:restartNumberingAfterBreak="0">
+  <w:abstractNum w:abstractNumId="7" w15:restartNumberingAfterBreak="0">
     <w:nsid w:val="5B2861EC"/>
     <w:multiLevelType w:val="hybridMultilevel"/>
     <w:tmpl w:val="B642886E"/>
@@ -2484,7 +3134,7 @@
       </w:pPr>
     </w:lvl>
   </w:abstractNum>
-  <w:abstractNum w:abstractNumId="6" w15:restartNumberingAfterBreak="0">
+  <w:abstractNum w:abstractNumId="8" w15:restartNumberingAfterBreak="0">
     <w:nsid w:val="7A457148"/>
     <w:multiLevelType w:val="hybridMultilevel"/>
     <w:tmpl w:val="6952CE54"/>
@@ -2612,21 +3262,27 @@
     </w:lvlOverride>
   </w:num>
   <w:num w:numId="2">
+    <w:abstractNumId w:val="8"/>
+  </w:num>
+  <w:num w:numId="3">
+    <w:abstractNumId w:val="7"/>
+  </w:num>
+  <w:num w:numId="4">
+    <w:abstractNumId w:val="4"/>
+  </w:num>
+  <w:num w:numId="5">
     <w:abstractNumId w:val="6"/>
   </w:num>
-  <w:num w:numId="3">
+  <w:num w:numId="6">
     <w:abstractNumId w:val="5"/>
   </w:num>
-  <w:num w:numId="4">
+  <w:num w:numId="7">
+    <w:abstractNumId w:val="3"/>
+  </w:num>
+  <w:num w:numId="8">
     <w:abstractNumId w:val="2"/>
   </w:num>
-  <w:num w:numId="5">
-    <w:abstractNumId w:val="4"/>
-  </w:num>
-  <w:num w:numId="6">
-    <w:abstractNumId w:val="3"/>
-  </w:num>
-  <w:num w:numId="7">
+  <w:num w:numId="9">
     <w:abstractNumId w:val="1"/>
   </w:num>
 </w:numbering>
@@ -3377,7 +4033,7 @@
 </file>
 
 <file path=customXml/itemProps1.xml><?xml version="1.0" encoding="utf-8"?>
-<ds:datastoreItem xmlns:ds="http://schemas.openxmlformats.org/officeDocument/2006/customXml" ds:itemID="{629769DE-5692-4A3B-B0F4-F7214AD34132}">
+<ds:datastoreItem xmlns:ds="http://schemas.openxmlformats.org/officeDocument/2006/customXml" ds:itemID="{FF754DFF-9F36-4AE1-8F25-A9675A632BB6}">
   <ds:schemaRefs>
     <ds:schemaRef ds:uri="http://schemas.openxmlformats.org/officeDocument/2006/bibliography"/>
   </ds:schemaRefs>

</xml_diff>